<commit_message>
gerer les controller nv
</commit_message>
<xml_diff>
--- a/public/Documents/CDD/LETTRE_DE_FIN_DE_CDD.docx
+++ b/public/Documents/CDD/LETTRE_DE_FIN_DE_CDD.docx
@@ -11,8 +11,6 @@
           <w:lang w:val="en-GB"/>
         </w:rPr>
       </w:pPr>
-      <w:bookmarkStart w:id="0" w:name="_GoBack"/>
-      <w:bookmarkEnd w:id="0"/>
     </w:p>
     <w:p>
       <w:pPr>
@@ -1230,14 +1228,28 @@
           <w:sz w:val="18"/>
           <w:szCs w:val="18"/>
         </w:rPr>
-        <w:t>emettrice</w:t>
-      </w:r>
-      <w:proofErr w:type="spellEnd"/>
+        <w:t>emett</w:t>
+      </w:r>
       <w:r>
         <w:rPr>
           <w:sz w:val="18"/>
           <w:szCs w:val="18"/>
         </w:rPr>
+        <w:t>e</w:t>
+      </w:r>
+      <w:r>
+        <w:rPr>
+          <w:sz w:val="18"/>
+          <w:szCs w:val="18"/>
+        </w:rPr>
+        <w:t>ur</w:t>
+      </w:r>
+      <w:proofErr w:type="spellEnd"/>
+      <w:r>
+        <w:rPr>
+          <w:sz w:val="18"/>
+          <w:szCs w:val="18"/>
+        </w:rPr>
         <w:t>}</w:t>
       </w:r>
     </w:p>
@@ -1284,6 +1296,12 @@
         <w:tab/>
         <w:t xml:space="preserve">: </w:t>
       </w:r>
+      <w:r>
+        <w:rPr>
+          <w:sz w:val="28"/>
+        </w:rPr>
+        <w:t>${destinataire}</w:t>
+      </w:r>
     </w:p>
     <w:p>
       <w:pPr>
@@ -1349,6 +1367,14 @@
         <w:tab/>
         <w:t xml:space="preserve">: </w:t>
       </w:r>
+      <w:r>
+        <w:rPr>
+          <w:sz w:val="28"/>
+        </w:rPr>
+        <w:t>${copie}</w:t>
+      </w:r>
+      <w:bookmarkStart w:id="0" w:name="_GoBack"/>
+      <w:bookmarkEnd w:id="0"/>
     </w:p>
     <w:p>
       <w:pPr>
@@ -1529,7 +1555,25 @@
           <w:sz w:val="24"/>
           <w:szCs w:val="28"/>
         </w:rPr>
-        <w:t>${civilite} ${nom} ${</w:t>
+        <w:t>${</w:t>
+      </w:r>
+      <w:proofErr w:type="spellStart"/>
+      <w:r>
+        <w:rPr>
+          <w:b/>
+          <w:sz w:val="24"/>
+          <w:szCs w:val="28"/>
+        </w:rPr>
+        <w:t>civilite</w:t>
+      </w:r>
+      <w:proofErr w:type="spellEnd"/>
+      <w:r>
+        <w:rPr>
+          <w:b/>
+          <w:sz w:val="24"/>
+          <w:szCs w:val="28"/>
+        </w:rPr>
+        <w:t>} ${nom} ${</w:t>
       </w:r>
       <w:proofErr w:type="spellStart"/>
       <w:r>
@@ -2025,7 +2069,7 @@
         <w:bCs/>
         <w:noProof/>
       </w:rPr>
-      <w:t>2</w:t>
+      <w:t>1</w:t>
     </w:r>
     <w:r>
       <w:rPr>
@@ -2159,6 +2203,50 @@
     <w:lsdException w:name="Subtitle" w:qFormat="1"/>
     <w:lsdException w:name="Strong" w:qFormat="1"/>
     <w:lsdException w:name="Emphasis" w:qFormat="1"/>
+    <w:lsdException w:name="Normal Table" w:semiHidden="1" w:unhideWhenUsed="1"/>
+    <w:lsdException w:name="Table Simple 1" w:semiHidden="1" w:unhideWhenUsed="1"/>
+    <w:lsdException w:name="Table Simple 2" w:semiHidden="1" w:unhideWhenUsed="1"/>
+    <w:lsdException w:name="Table Simple 3" w:semiHidden="1" w:unhideWhenUsed="1"/>
+    <w:lsdException w:name="Table Classic 1" w:semiHidden="1" w:unhideWhenUsed="1"/>
+    <w:lsdException w:name="Table Classic 2" w:semiHidden="1" w:unhideWhenUsed="1"/>
+    <w:lsdException w:name="Table Classic 3" w:semiHidden="1" w:unhideWhenUsed="1"/>
+    <w:lsdException w:name="Table Classic 4" w:semiHidden="1" w:unhideWhenUsed="1"/>
+    <w:lsdException w:name="Table Colorful 1" w:semiHidden="1" w:unhideWhenUsed="1"/>
+    <w:lsdException w:name="Table Colorful 2" w:semiHidden="1" w:unhideWhenUsed="1"/>
+    <w:lsdException w:name="Table Colorful 3" w:semiHidden="1" w:unhideWhenUsed="1"/>
+    <w:lsdException w:name="Table Columns 1" w:semiHidden="1" w:unhideWhenUsed="1"/>
+    <w:lsdException w:name="Table Columns 2" w:semiHidden="1" w:unhideWhenUsed="1"/>
+    <w:lsdException w:name="Table Columns 3" w:semiHidden="1" w:unhideWhenUsed="1"/>
+    <w:lsdException w:name="Table Columns 4" w:semiHidden="1" w:unhideWhenUsed="1"/>
+    <w:lsdException w:name="Table Columns 5" w:semiHidden="1" w:unhideWhenUsed="1"/>
+    <w:lsdException w:name="Table Grid 1" w:semiHidden="1" w:unhideWhenUsed="1"/>
+    <w:lsdException w:name="Table Grid 2" w:semiHidden="1" w:unhideWhenUsed="1"/>
+    <w:lsdException w:name="Table Grid 3" w:semiHidden="1" w:unhideWhenUsed="1"/>
+    <w:lsdException w:name="Table Grid 4" w:semiHidden="1" w:unhideWhenUsed="1"/>
+    <w:lsdException w:name="Table Grid 5" w:semiHidden="1" w:unhideWhenUsed="1"/>
+    <w:lsdException w:name="Table Grid 6" w:semiHidden="1" w:unhideWhenUsed="1"/>
+    <w:lsdException w:name="Table Grid 7" w:semiHidden="1" w:unhideWhenUsed="1"/>
+    <w:lsdException w:name="Table Grid 8" w:semiHidden="1" w:unhideWhenUsed="1"/>
+    <w:lsdException w:name="Table List 1" w:semiHidden="1" w:unhideWhenUsed="1"/>
+    <w:lsdException w:name="Table List 2" w:semiHidden="1" w:unhideWhenUsed="1"/>
+    <w:lsdException w:name="Table List 3" w:semiHidden="1" w:unhideWhenUsed="1"/>
+    <w:lsdException w:name="Table List 4" w:semiHidden="1" w:unhideWhenUsed="1"/>
+    <w:lsdException w:name="Table List 5" w:semiHidden="1" w:unhideWhenUsed="1"/>
+    <w:lsdException w:name="Table List 6" w:semiHidden="1" w:unhideWhenUsed="1"/>
+    <w:lsdException w:name="Table List 7" w:semiHidden="1" w:unhideWhenUsed="1"/>
+    <w:lsdException w:name="Table List 8" w:semiHidden="1" w:unhideWhenUsed="1"/>
+    <w:lsdException w:name="Table 3D effects 1" w:semiHidden="1" w:unhideWhenUsed="1"/>
+    <w:lsdException w:name="Table 3D effects 2" w:semiHidden="1" w:unhideWhenUsed="1"/>
+    <w:lsdException w:name="Table 3D effects 3" w:semiHidden="1" w:unhideWhenUsed="1"/>
+    <w:lsdException w:name="Table Contemporary" w:semiHidden="1" w:unhideWhenUsed="1"/>
+    <w:lsdException w:name="Table Elegant" w:semiHidden="1" w:unhideWhenUsed="1"/>
+    <w:lsdException w:name="Table Professional" w:semiHidden="1" w:unhideWhenUsed="1"/>
+    <w:lsdException w:name="Table Subtle 1" w:semiHidden="1" w:unhideWhenUsed="1"/>
+    <w:lsdException w:name="Table Subtle 2" w:semiHidden="1" w:unhideWhenUsed="1"/>
+    <w:lsdException w:name="Table Web 1" w:semiHidden="1" w:unhideWhenUsed="1"/>
+    <w:lsdException w:name="Table Web 2" w:semiHidden="1" w:unhideWhenUsed="1"/>
+    <w:lsdException w:name="Table Web 3" w:semiHidden="1" w:unhideWhenUsed="1"/>
+    <w:lsdException w:name="Table Theme" w:semiHidden="1" w:unhideWhenUsed="1"/>
     <w:lsdException w:name="Placeholder Text" w:semiHidden="1" w:uiPriority="99"/>
     <w:lsdException w:name="No Spacing" w:uiPriority="1" w:qFormat="1"/>
     <w:lsdException w:name="Light Shading" w:uiPriority="60"/>
@@ -2529,11 +2617,15 @@
   </w:style>
   <w:style w:type="character" w:default="1" w:styleId="Policepardfaut">
     <w:name w:val="Default Paragraph Font"/>
+    <w:uiPriority w:val="1"/>
     <w:semiHidden/>
+    <w:unhideWhenUsed/>
   </w:style>
   <w:style w:type="table" w:default="1" w:styleId="TableauNormal">
     <w:name w:val="Normal Table"/>
+    <w:uiPriority w:val="99"/>
     <w:semiHidden/>
+    <w:unhideWhenUsed/>
     <w:tblPr>
       <w:tblInd w:w="0" w:type="dxa"/>
       <w:tblCellMar>
@@ -2546,7 +2638,9 @@
   </w:style>
   <w:style w:type="numbering" w:default="1" w:styleId="Aucuneliste">
     <w:name w:val="No List"/>
+    <w:uiPriority w:val="99"/>
     <w:semiHidden/>
+    <w:unhideWhenUsed/>
   </w:style>
   <w:style w:type="paragraph" w:styleId="Corpsdetexte">
     <w:name w:val="Body Text"/>
@@ -2934,15 +3028,6 @@
 </file>
 
 <file path=customXml/item1.xml><?xml version="1.0" encoding="utf-8"?>
-<?mso-contentType ?>
-<FormTemplates xmlns="http://schemas.microsoft.com/sharepoint/v3/contenttype/forms">
-  <Display>DocumentLibraryForm</Display>
-  <Edit>DocumentLibraryForm</Edit>
-  <New>DocumentLibraryForm</New>
-</FormTemplates>
-</file>
-
-<file path=customXml/item2.xml><?xml version="1.0" encoding="utf-8"?>
 <ct:contentTypeSchema xmlns:ct="http://schemas.microsoft.com/office/2006/metadata/contentType" xmlns:ma="http://schemas.microsoft.com/office/2006/metadata/properties/metaAttributes" ct:_="" ma:_="" ma:contentTypeName="Document" ma:contentTypeID="0x0101008F39CC612766264EB8611132F0EB98FF" ma:contentTypeVersion="2" ma:contentTypeDescription="Crée un document." ma:contentTypeScope="" ma:versionID="9cd504933f24e0cfd3a336f613f642c3">
   <xsd:schema xmlns:xsd="http://www.w3.org/2001/XMLSchema" xmlns:xs="http://www.w3.org/2001/XMLSchema" xmlns:p="http://schemas.microsoft.com/office/2006/metadata/properties" xmlns:ns2="c5936ea5-9f0d-4257-94e8-1783077699e1" targetNamespace="http://schemas.microsoft.com/office/2006/metadata/properties" ma:root="true" ma:fieldsID="7f9d79df92b28665b6b58bf2f00bf732" ns2:_="">
     <xsd:import namespace="c5936ea5-9f0d-4257-94e8-1783077699e1"/>
@@ -3074,6 +3159,15 @@
 </ct:contentTypeSchema>
 </file>
 
+<file path=customXml/item2.xml><?xml version="1.0" encoding="utf-8"?>
+<?mso-contentType ?>
+<FormTemplates xmlns="http://schemas.microsoft.com/sharepoint/v3/contenttype/forms">
+  <Display>DocumentLibraryForm</Display>
+  <Edit>DocumentLibraryForm</Edit>
+  <New>DocumentLibraryForm</New>
+</FormTemplates>
+</file>
+
 <file path=customXml/item3.xml><?xml version="1.0" encoding="utf-8"?>
 <p:properties xmlns:p="http://schemas.microsoft.com/office/2006/metadata/properties" xmlns:xsi="http://www.w3.org/2001/XMLSchema-instance" xmlns:pc="http://schemas.microsoft.com/office/infopath/2007/PartnerControls">
   <documentManagement/>
@@ -3081,14 +3175,6 @@
 </file>
 
 <file path=customXml/itemProps1.xml><?xml version="1.0" encoding="utf-8"?>
-<ds:datastoreItem xmlns:ds="http://schemas.openxmlformats.org/officeDocument/2006/customXml" ds:itemID="{4AA6BC68-82BE-4D10-9D4B-1DB27E8BE3DC}">
-  <ds:schemaRefs>
-    <ds:schemaRef ds:uri="http://schemas.microsoft.com/sharepoint/v3/contenttype/forms"/>
-  </ds:schemaRefs>
-</ds:datastoreItem>
-</file>
-
-<file path=customXml/itemProps2.xml><?xml version="1.0" encoding="utf-8"?>
 <ds:datastoreItem xmlns:ds="http://schemas.openxmlformats.org/officeDocument/2006/customXml" ds:itemID="{CD1B7FCA-2E70-4606-A467-C07FE36B5636}">
   <ds:schemaRefs>
     <ds:schemaRef ds:uri="http://schemas.microsoft.com/office/2006/metadata/contentType"/>
@@ -3106,18 +3192,19 @@
 </ds:datastoreItem>
 </file>
 
+<file path=customXml/itemProps2.xml><?xml version="1.0" encoding="utf-8"?>
+<ds:datastoreItem xmlns:ds="http://schemas.openxmlformats.org/officeDocument/2006/customXml" ds:itemID="{4AA6BC68-82BE-4D10-9D4B-1DB27E8BE3DC}">
+  <ds:schemaRefs>
+    <ds:schemaRef ds:uri="http://schemas.microsoft.com/sharepoint/v3/contenttype/forms"/>
+  </ds:schemaRefs>
+</ds:datastoreItem>
+</file>
+
 <file path=customXml/itemProps3.xml><?xml version="1.0" encoding="utf-8"?>
 <ds:datastoreItem xmlns:ds="http://schemas.openxmlformats.org/officeDocument/2006/customXml" ds:itemID="{E21C3DC7-1A8D-4068-B4A5-36AEC0C2237E}">
   <ds:schemaRefs>
+    <ds:schemaRef ds:uri="http://schemas.microsoft.com/office/2006/metadata/properties"/>
     <ds:schemaRef ds:uri="http://schemas.microsoft.com/office/infopath/2007/PartnerControls"/>
-    <ds:schemaRef ds:uri="http://schemas.microsoft.com/office/2006/metadata/properties"/>
-    <ds:schemaRef ds:uri="http://schemas.microsoft.com/office/2006/documentManagement/types"/>
-    <ds:schemaRef ds:uri="http://purl.org/dc/elements/1.1/"/>
-    <ds:schemaRef ds:uri="http://purl.org/dc/dcmitype/"/>
-    <ds:schemaRef ds:uri="http://purl.org/dc/terms/"/>
-    <ds:schemaRef ds:uri="http://schemas.openxmlformats.org/package/2006/metadata/core-properties"/>
-    <ds:schemaRef ds:uri="c5936ea5-9f0d-4257-94e8-1783077699e1"/>
-    <ds:schemaRef ds:uri="http://www.w3.org/XML/1998/namespace"/>
   </ds:schemaRefs>
 </ds:datastoreItem>
 </file>
</xml_diff>